<commit_message>
edit room canvas, fix changing scene problem
</commit_message>
<xml_diff>
--- a/Ideja za multiplayer igricu za završni rad.docx
+++ b/Ideja za multiplayer igricu za završni rad.docx
@@ -13,14 +13,25 @@
       </w:r>
     </w:p>
     <w:p>
+      <w:r>
+        <w:t>SERVER STUFF:</w:t>
+      </w:r>
+    </w:p>
+    <w:p>
       <w:pPr>
         <w:pStyle w:val="ListParagraph"/>
         <w:numPr>
           <w:ilvl w:val="0"/>
           <w:numId w:val="4"/>
         </w:numPr>
-      </w:pPr>
-      <w:r>
+        <w:rPr>
+          <w:highlight w:val="green"/>
+        </w:rPr>
+      </w:pPr>
+      <w:r>
+        <w:rPr>
+          <w:highlight w:val="green"/>
+        </w:rPr>
         <w:t>aplikacija koja kad se upali ima jedan lobby koji ima scrollable listu room-ova</w:t>
       </w:r>
     </w:p>
@@ -31,8 +42,14 @@
           <w:ilvl w:val="0"/>
           <w:numId w:val="4"/>
         </w:numPr>
-      </w:pPr>
-      <w:r>
+        <w:rPr>
+          <w:highlight w:val="green"/>
+        </w:rPr>
+      </w:pPr>
+      <w:r>
+        <w:rPr>
+          <w:highlight w:val="green"/>
+        </w:rPr>
         <w:t>iznad liste postoji znak + kojim svatko može napraviti (hostati) svoj room</w:t>
       </w:r>
     </w:p>
@@ -43,9 +60,33 @@
           <w:ilvl w:val="0"/>
           <w:numId w:val="4"/>
         </w:numPr>
-      </w:pPr>
-      <w:r>
-        <w:t>klikom na postojeći room igrač se joina u room, maksimalno 5 igrača po room-u</w:t>
+        <w:rPr>
+          <w:highlight w:val="green"/>
+        </w:rPr>
+      </w:pPr>
+      <w:r>
+        <w:rPr>
+          <w:highlight w:val="green"/>
+        </w:rPr>
+        <w:t xml:space="preserve">klikom na postojeći room igrač se joina u room, maksimalno </w:t>
+      </w:r>
+      <w:r>
+        <w:rPr>
+          <w:highlight w:val="cyan"/>
+        </w:rPr>
+        <w:t xml:space="preserve">5 igrača </w:t>
+      </w:r>
+      <w:r>
+        <w:rPr>
+          <w:highlight w:val="green"/>
+        </w:rPr>
+        <w:t>po room-u</w:t>
+      </w:r>
+      <w:r>
+        <w:rPr>
+          <w:highlight w:val="green"/>
+        </w:rPr>
+        <w:t xml:space="preserve"> (3)</w:t>
       </w:r>
     </w:p>
     <w:p>
@@ -55,9 +96,27 @@
           <w:ilvl w:val="0"/>
           <w:numId w:val="4"/>
         </w:numPr>
-      </w:pPr>
-      <w:r>
-        <w:t>u room-u, host ima opcije : započeti igru, izbaciti bilokojeg člana ili napustiti room (čime se room briše i svi igrači su izbačeni) i vraća se na lobby</w:t>
+        <w:rPr>
+          <w:highlight w:val="green"/>
+        </w:rPr>
+      </w:pPr>
+      <w:r>
+        <w:rPr>
+          <w:highlight w:val="green"/>
+        </w:rPr>
+        <w:t>u room-u, host ima opcije : započeti igru</w:t>
+      </w:r>
+      <w:r>
+        <w:rPr>
+          <w:highlight w:val="magenta"/>
+        </w:rPr>
+        <w:t xml:space="preserve">, izbaciti bilokojeg člana </w:t>
+      </w:r>
+      <w:r>
+        <w:rPr>
+          <w:highlight w:val="green"/>
+        </w:rPr>
+        <w:t>ili napustiti room (čime se room briše i svi igrači su izbačeni) i vraća se na lobby</w:t>
       </w:r>
     </w:p>
     <w:p>
@@ -67,8 +126,14 @@
           <w:ilvl w:val="0"/>
           <w:numId w:val="4"/>
         </w:numPr>
-      </w:pPr>
-      <w:r>
+        <w:rPr>
+          <w:highlight w:val="green"/>
+        </w:rPr>
+      </w:pPr>
+      <w:r>
+        <w:rPr>
+          <w:highlight w:val="green"/>
+        </w:rPr>
         <w:t>igrač koji se joinao u room može napustiti sobu</w:t>
       </w:r>
     </w:p>
@@ -79,8 +144,14 @@
           <w:ilvl w:val="0"/>
           <w:numId w:val="4"/>
         </w:numPr>
-      </w:pPr>
-      <w:r>
+        <w:rPr>
+          <w:highlight w:val="green"/>
+        </w:rPr>
+      </w:pPr>
+      <w:r>
+        <w:rPr>
+          <w:highlight w:val="green"/>
+        </w:rPr>
         <w:t>kada host pritisne start, igra započinje</w:t>
       </w:r>
     </w:p>
@@ -96,11 +167,20 @@
           <w:ilvl w:val="0"/>
           <w:numId w:val="3"/>
         </w:numPr>
-      </w:pPr>
-      <w:r>
+        <w:rPr>
+          <w:highlight w:val="magenta"/>
+        </w:rPr>
+      </w:pPr>
+      <w:r>
+        <w:rPr>
+          <w:highlight w:val="magenta"/>
+        </w:rPr>
         <w:t>Battle arena</w:t>
       </w:r>
       <w:r>
+        <w:rPr>
+          <w:highlight w:val="magenta"/>
+        </w:rPr>
         <w:t xml:space="preserve"> / pool (biljar)</w:t>
       </w:r>
     </w:p>
@@ -111,8 +191,14 @@
           <w:ilvl w:val="1"/>
           <w:numId w:val="3"/>
         </w:numPr>
-      </w:pPr>
-      <w:r>
+        <w:rPr>
+          <w:highlight w:val="magenta"/>
+        </w:rPr>
+      </w:pPr>
+      <w:r>
+        <w:rPr>
+          <w:highlight w:val="magenta"/>
+        </w:rPr>
         <w:t>projekt za završni rad</w:t>
       </w:r>
     </w:p>
@@ -123,8 +209,14 @@
           <w:ilvl w:val="2"/>
           <w:numId w:val="3"/>
         </w:numPr>
-      </w:pPr>
-      <w:r>
+        <w:rPr>
+          <w:highlight w:val="magenta"/>
+        </w:rPr>
+      </w:pPr>
+      <w:r>
+        <w:rPr>
+          <w:highlight w:val="magenta"/>
+        </w:rPr>
         <w:t>igra se sastoji od velikog poda na kojem se nalaze rupe i cilj je zgurati druge igrače u rupe (asocijacija na biljar)</w:t>
       </w:r>
     </w:p>
@@ -135,8 +227,14 @@
           <w:ilvl w:val="2"/>
           <w:numId w:val="3"/>
         </w:numPr>
-      </w:pPr>
-      <w:r>
+        <w:rPr>
+          <w:highlight w:val="magenta"/>
+        </w:rPr>
+      </w:pPr>
+      <w:r>
+        <w:rPr>
+          <w:highlight w:val="magenta"/>
+        </w:rPr>
         <w:t>svaki igrač ima count koliko je drugih loptica ubacio u rupe</w:t>
       </w:r>
     </w:p>
@@ -147,8 +245,14 @@
           <w:ilvl w:val="2"/>
           <w:numId w:val="3"/>
         </w:numPr>
-      </w:pPr>
-      <w:r>
+        <w:rPr>
+          <w:highlight w:val="magenta"/>
+        </w:rPr>
+      </w:pPr>
+      <w:r>
+        <w:rPr>
+          <w:highlight w:val="magenta"/>
+        </w:rPr>
         <w:t>na podu se nalaze razni buffovi koji olakšavaju ili otežavaju igru</w:t>
       </w:r>
     </w:p>
@@ -159,8 +263,14 @@
           <w:ilvl w:val="3"/>
           <w:numId w:val="3"/>
         </w:numPr>
-      </w:pPr>
-      <w:r>
+        <w:rPr>
+          <w:highlight w:val="magenta"/>
+        </w:rPr>
+      </w:pPr>
+      <w:r>
+        <w:rPr>
+          <w:highlight w:val="magenta"/>
+        </w:rPr>
         <w:t>dobar buff 1 : pojača snagu igrača (čime on lakše gura druge i teže ga je gurati)</w:t>
       </w:r>
     </w:p>
@@ -171,8 +281,14 @@
           <w:ilvl w:val="3"/>
           <w:numId w:val="3"/>
         </w:numPr>
-      </w:pPr>
-      <w:r>
+        <w:rPr>
+          <w:highlight w:val="magenta"/>
+        </w:rPr>
+      </w:pPr>
+      <w:r>
+        <w:rPr>
+          <w:highlight w:val="magenta"/>
+        </w:rPr>
         <w:t>dobar buff 2: ne možeš past u rupu</w:t>
       </w:r>
     </w:p>
@@ -183,8 +299,14 @@
           <w:ilvl w:val="3"/>
           <w:numId w:val="3"/>
         </w:numPr>
-      </w:pPr>
-      <w:r>
+        <w:rPr>
+          <w:highlight w:val="magenta"/>
+        </w:rPr>
+      </w:pPr>
+      <w:r>
+        <w:rPr>
+          <w:highlight w:val="magenta"/>
+        </w:rPr>
         <w:t>dobar buff 3 :</w:t>
       </w:r>
     </w:p>
@@ -195,11 +317,20 @@
           <w:ilvl w:val="3"/>
           <w:numId w:val="3"/>
         </w:numPr>
-      </w:pPr>
-      <w:r>
+        <w:rPr>
+          <w:highlight w:val="magenta"/>
+        </w:rPr>
+      </w:pPr>
+      <w:r>
+        <w:rPr>
+          <w:highlight w:val="magenta"/>
+        </w:rPr>
         <w:t>de</w:t>
       </w:r>
       <w:r>
+        <w:rPr>
+          <w:highlight w:val="magenta"/>
+        </w:rPr>
         <w:t>buff 1 : oslabi snagu igrača (čime on teže gura druge te ga je lakše gurati)</w:t>
       </w:r>
     </w:p>
@@ -210,11 +341,20 @@
           <w:ilvl w:val="3"/>
           <w:numId w:val="3"/>
         </w:numPr>
-      </w:pPr>
-      <w:r>
+        <w:rPr>
+          <w:highlight w:val="magenta"/>
+        </w:rPr>
+      </w:pPr>
+      <w:r>
+        <w:rPr>
+          <w:highlight w:val="magenta"/>
+        </w:rPr>
         <w:t>de</w:t>
       </w:r>
       <w:r>
+        <w:rPr>
+          <w:highlight w:val="magenta"/>
+        </w:rPr>
         <w:t>buff 2: ubrza igrača</w:t>
       </w:r>
     </w:p>
@@ -225,8 +365,14 @@
           <w:ilvl w:val="3"/>
           <w:numId w:val="3"/>
         </w:numPr>
-      </w:pPr>
-      <w:r>
+        <w:rPr>
+          <w:highlight w:val="magenta"/>
+        </w:rPr>
+      </w:pPr>
+      <w:r>
+        <w:rPr>
+          <w:highlight w:val="magenta"/>
+        </w:rPr>
         <w:t xml:space="preserve">debuff 3: zamijeni lijevo i desno </w:t>
       </w:r>
     </w:p>
@@ -237,8 +383,14 @@
           <w:ilvl w:val="2"/>
           <w:numId w:val="3"/>
         </w:numPr>
-      </w:pPr>
-      <w:r>
+        <w:rPr>
+          <w:highlight w:val="magenta"/>
+        </w:rPr>
+      </w:pPr>
+      <w:r>
+        <w:rPr>
+          <w:highlight w:val="magenta"/>
+        </w:rPr>
         <w:t>buffovi se ne stackaju vrijednostima niti trajanjima, ne možeš pokupiti isti buff koji je aktivan</w:t>
       </w:r>
     </w:p>
@@ -249,11 +401,20 @@
           <w:ilvl w:val="1"/>
           <w:numId w:val="3"/>
         </w:numPr>
-      </w:pPr>
-      <w:r>
+        <w:rPr>
+          <w:highlight w:val="magenta"/>
+        </w:rPr>
+      </w:pPr>
+      <w:r>
+        <w:rPr>
+          <w:highlight w:val="magenta"/>
+        </w:rPr>
         <w:t xml:space="preserve">projekt </w:t>
       </w:r>
       <w:r>
+        <w:rPr>
+          <w:highlight w:val="magenta"/>
+        </w:rPr>
         <w:t>za vještinu (ORDI)</w:t>
       </w:r>
     </w:p>
@@ -264,11 +425,38 @@
           <w:ilvl w:val="2"/>
           <w:numId w:val="3"/>
         </w:numPr>
-      </w:pPr>
-      <w:r>
+        <w:rPr>
+          <w:highlight w:val="magenta"/>
+        </w:rPr>
+      </w:pPr>
+      <w:r>
+        <w:rPr>
+          <w:highlight w:val="magenta"/>
+        </w:rPr>
         <w:t>svatko bi u svoj projekt ubacio button koji otvara lobby za ovo gore</w:t>
       </w:r>
       <w:r>
+        <w:rPr>
+          <w:highlight w:val="magenta"/>
+        </w:rPr>
+        <w:t>, a radilo bi se na SERVER STUFF</w:t>
+      </w:r>
+    </w:p>
+    <w:p>
+      <w:pPr>
+        <w:pStyle w:val="ListParagraph"/>
+        <w:numPr>
+          <w:ilvl w:val="2"/>
+          <w:numId w:val="3"/>
+        </w:numPr>
+        <w:rPr>
+          <w:highlight w:val="magenta"/>
+        </w:rPr>
+      </w:pPr>
+      <w:r>
+        <w:rPr>
+          <w:highlight w:val="magenta"/>
+        </w:rPr>
         <w:br/>
       </w:r>
     </w:p>
@@ -324,6 +512,66 @@
       <w:pPr>
         <w:pStyle w:val="ListParagraph"/>
         <w:numPr>
+          <w:ilvl w:val="2"/>
+          <w:numId w:val="3"/>
+        </w:numPr>
+      </w:pPr>
+      <w:r>
+        <w:t>ubrzavanje</w:t>
+      </w:r>
+    </w:p>
+    <w:p>
+      <w:pPr>
+        <w:pStyle w:val="ListParagraph"/>
+        <w:numPr>
+          <w:ilvl w:val="2"/>
+          <w:numId w:val="3"/>
+        </w:numPr>
+      </w:pPr>
+      <w:r>
+        <w:t>usporavanje</w:t>
+      </w:r>
+    </w:p>
+    <w:p>
+      <w:pPr>
+        <w:pStyle w:val="ListParagraph"/>
+        <w:numPr>
+          <w:ilvl w:val="2"/>
+          <w:numId w:val="3"/>
+        </w:numPr>
+      </w:pPr>
+      <w:r>
+        <w:t>veća masa</w:t>
+      </w:r>
+    </w:p>
+    <w:p>
+      <w:pPr>
+        <w:pStyle w:val="ListParagraph"/>
+        <w:numPr>
+          <w:ilvl w:val="2"/>
+          <w:numId w:val="3"/>
+        </w:numPr>
+      </w:pPr>
+      <w:r>
+        <w:t>manja masa</w:t>
+      </w:r>
+    </w:p>
+    <w:p>
+      <w:pPr>
+        <w:pStyle w:val="ListParagraph"/>
+        <w:numPr>
+          <w:ilvl w:val="2"/>
+          <w:numId w:val="3"/>
+        </w:numPr>
+      </w:pPr>
+      <w:r>
+        <w:t>mijenjanje lijevo desno</w:t>
+      </w:r>
+    </w:p>
+    <w:p>
+      <w:pPr>
+        <w:pStyle w:val="ListParagraph"/>
+        <w:numPr>
           <w:ilvl w:val="1"/>
           <w:numId w:val="3"/>
         </w:numPr>
@@ -345,7 +593,15 @@
       </w:r>
     </w:p>
     <w:p>
-      <w:r>
+      <w:pPr>
+        <w:rPr>
+          <w:highlight w:val="green"/>
+        </w:rPr>
+      </w:pPr>
+      <w:r>
+        <w:rPr>
+          <w:highlight w:val="green"/>
+        </w:rPr>
         <w:t xml:space="preserve">po završetku igara </w:t>
       </w:r>
     </w:p>
@@ -356,16 +612,79 @@
           <w:ilvl w:val="0"/>
           <w:numId w:val="5"/>
         </w:numPr>
-      </w:pPr>
-      <w:r>
-        <w:t>igrači su vraćeni u room /lobby</w:t>
-      </w:r>
+        <w:rPr>
+          <w:highlight w:val="green"/>
+        </w:rPr>
+      </w:pPr>
+      <w:r>
+        <w:rPr>
+          <w:highlight w:val="green"/>
+        </w:rPr>
+        <w:t>igrači su vraćeni u room /</w:t>
+      </w:r>
+      <w:r>
+        <w:rPr>
+          <w:highlight w:val="cyan"/>
+        </w:rPr>
+        <w:t>lobby</w:t>
+      </w:r>
+      <w:r>
+        <w:rPr>
+          <w:highlight w:val="green"/>
+        </w:rPr>
+        <w:t xml:space="preserve"> (room LOBBY)</w:t>
+      </w:r>
+    </w:p>
+    <w:p>
+      <w:pPr>
+        <w:pStyle w:val="ListParagraph"/>
+        <w:pBdr>
+          <w:bottom w:val="single" w:sz="12" w:space="1" w:color="auto"/>
+        </w:pBdr>
+        <w:rPr>
+          <w:highlight w:val="green"/>
+        </w:rPr>
+      </w:pPr>
+    </w:p>
+    <w:p/>
+    <w:p/>
+    <w:p/>
+    <w:p/>
+    <w:p>
       <w:bookmarkStart w:id="0" w:name="_GoBack"/>
       <w:bookmarkEnd w:id="0"/>
+      <w:r>
+        <w:t>____________________________________________________________________________</w:t>
+      </w:r>
+    </w:p>
+    <w:p/>
+    <w:p>
+      <w:r>
+        <w:rPr>
+          <w:highlight w:val="green"/>
+        </w:rPr>
+        <w:t>gotovo</w:t>
+      </w:r>
+    </w:p>
+    <w:p>
+      <w:r>
+        <w:rPr>
+          <w:highlight w:val="cyan"/>
+        </w:rPr>
+        <w:t>promijenjeno</w:t>
+      </w:r>
+    </w:p>
+    <w:p>
+      <w:r>
+        <w:rPr>
+          <w:highlight w:val="magenta"/>
+        </w:rPr>
+        <w:t>izbačeno</w:t>
+      </w:r>
     </w:p>
     <w:sectPr>
       <w:pgSz w:w="11906" w:h="16838"/>
-      <w:pgMar w:top="1417" w:right="1417" w:bottom="1417" w:left="1417" w:header="708" w:footer="708" w:gutter="0"/>
+      <w:pgMar w:top="720" w:right="720" w:bottom="720" w:left="720" w:header="708" w:footer="708" w:gutter="0"/>
       <w:cols w:space="708"/>
       <w:docGrid w:linePitch="360"/>
     </w:sectPr>

</xml_diff>

<commit_message>
add playerball and camera instantiating
</commit_message>
<xml_diff>
--- a/Ideja za multiplayer igricu za završni rad.docx
+++ b/Ideja za multiplayer igricu za završni rad.docx
@@ -479,8 +479,14 @@
           <w:ilvl w:val="1"/>
           <w:numId w:val="3"/>
         </w:numPr>
-      </w:pPr>
-      <w:r>
+        <w:rPr>
+          <w:highlight w:val="green"/>
+        </w:rPr>
+      </w:pPr>
+      <w:r>
+        <w:rPr>
+          <w:highlight w:val="green"/>
+        </w:rPr>
         <w:t>postoji dugačka i široka traka</w:t>
       </w:r>
     </w:p>
@@ -493,6 +499,36 @@
         </w:numPr>
       </w:pPr>
       <w:r>
+        <w:t>utrka loptica</w:t>
+      </w:r>
+    </w:p>
+    <w:p>
+      <w:pPr>
+        <w:pStyle w:val="ListParagraph"/>
+        <w:numPr>
+          <w:ilvl w:val="1"/>
+          <w:numId w:val="3"/>
+        </w:numPr>
+      </w:pPr>
+      <w:r>
+        <w:t>opcija napuštanja igre</w:t>
+      </w:r>
+    </w:p>
+    <w:p>
+      <w:pPr>
+        <w:pStyle w:val="ListParagraph"/>
+        <w:numPr>
+          <w:ilvl w:val="1"/>
+          <w:numId w:val="3"/>
+        </w:numPr>
+        <w:rPr>
+          <w:highlight w:val="magenta"/>
+        </w:rPr>
+      </w:pPr>
+      <w:r>
+        <w:rPr>
+          <w:highlight w:val="magenta"/>
+        </w:rPr>
         <w:t>na njoj se random spawnaju enemyji</w:t>
       </w:r>
     </w:p>
@@ -503,8 +539,14 @@
           <w:ilvl w:val="1"/>
           <w:numId w:val="3"/>
         </w:numPr>
-      </w:pPr>
-      <w:r>
+        <w:rPr>
+          <w:highlight w:val="magenta"/>
+        </w:rPr>
+      </w:pPr>
+      <w:r>
+        <w:rPr>
+          <w:highlight w:val="magenta"/>
+        </w:rPr>
         <w:t>na njoj se spawnaju buffovi i debuffovi</w:t>
       </w:r>
     </w:p>
@@ -515,8 +557,14 @@
           <w:ilvl w:val="2"/>
           <w:numId w:val="3"/>
         </w:numPr>
-      </w:pPr>
-      <w:r>
+        <w:rPr>
+          <w:highlight w:val="magenta"/>
+        </w:rPr>
+      </w:pPr>
+      <w:r>
+        <w:rPr>
+          <w:highlight w:val="magenta"/>
+        </w:rPr>
         <w:t>ubrzavanje</w:t>
       </w:r>
     </w:p>
@@ -527,8 +575,14 @@
           <w:ilvl w:val="2"/>
           <w:numId w:val="3"/>
         </w:numPr>
-      </w:pPr>
-      <w:r>
+        <w:rPr>
+          <w:highlight w:val="magenta"/>
+        </w:rPr>
+      </w:pPr>
+      <w:r>
+        <w:rPr>
+          <w:highlight w:val="magenta"/>
+        </w:rPr>
         <w:t>usporavanje</w:t>
       </w:r>
     </w:p>
@@ -539,8 +593,14 @@
           <w:ilvl w:val="2"/>
           <w:numId w:val="3"/>
         </w:numPr>
-      </w:pPr>
-      <w:r>
+        <w:rPr>
+          <w:highlight w:val="magenta"/>
+        </w:rPr>
+      </w:pPr>
+      <w:r>
+        <w:rPr>
+          <w:highlight w:val="magenta"/>
+        </w:rPr>
         <w:t>veća masa</w:t>
       </w:r>
     </w:p>
@@ -551,8 +611,14 @@
           <w:ilvl w:val="2"/>
           <w:numId w:val="3"/>
         </w:numPr>
-      </w:pPr>
-      <w:r>
+        <w:rPr>
+          <w:highlight w:val="magenta"/>
+        </w:rPr>
+      </w:pPr>
+      <w:r>
+        <w:rPr>
+          <w:highlight w:val="magenta"/>
+        </w:rPr>
         <w:t>manja masa</w:t>
       </w:r>
     </w:p>
@@ -563,8 +629,14 @@
           <w:ilvl w:val="2"/>
           <w:numId w:val="3"/>
         </w:numPr>
-      </w:pPr>
-      <w:r>
+        <w:rPr>
+          <w:highlight w:val="magenta"/>
+        </w:rPr>
+      </w:pPr>
+      <w:r>
+        <w:rPr>
+          <w:highlight w:val="magenta"/>
+        </w:rPr>
         <w:t>mijenjanje lijevo desno</w:t>
       </w:r>
     </w:p>
@@ -589,8 +661,13 @@
         </w:numPr>
       </w:pPr>
       <w:r>
-        <w:t xml:space="preserve">kad za određenog igrača završi igra piše mu koje je mjesto po redu </w:t>
-      </w:r>
+        <w:t xml:space="preserve">kad za određenog igrača završi igra </w:t>
+      </w:r>
+      <w:r>
+        <w:t>– start over? ili game over/leave?</w:t>
+      </w:r>
+      <w:bookmarkStart w:id="0" w:name="_GoBack"/>
+      <w:bookmarkEnd w:id="0"/>
     </w:p>
     <w:p>
       <w:pPr>
@@ -651,8 +728,6 @@
     <w:p/>
     <w:p/>
     <w:p>
-      <w:bookmarkStart w:id="0" w:name="_GoBack"/>
-      <w:bookmarkEnd w:id="0"/>
       <w:r>
         <w:t>____________________________________________________________________________</w:t>
       </w:r>

</xml_diff>

<commit_message>
remove old asset from scene
</commit_message>
<xml_diff>
--- a/Ideja za multiplayer igricu za završni rad.docx
+++ b/Ideja za multiplayer igricu za završni rad.docx
@@ -157,7 +157,13 @@
     </w:p>
     <w:p>
       <w:r>
-        <w:t>igre :</w:t>
+        <w:t>igra:</w:t>
+      </w:r>
+      <w:r>
+        <w:rPr>
+          <w:highlight w:val="magenta"/>
+        </w:rPr>
+        <w:br/>
       </w:r>
     </w:p>
     <w:p>
@@ -167,21 +173,9 @@
           <w:ilvl w:val="0"/>
           <w:numId w:val="3"/>
         </w:numPr>
-        <w:rPr>
-          <w:highlight w:val="magenta"/>
-        </w:rPr>
-      </w:pPr>
-      <w:r>
-        <w:rPr>
-          <w:highlight w:val="magenta"/>
-        </w:rPr>
-        <w:t>Battle arena</w:t>
-      </w:r>
-      <w:r>
-        <w:rPr>
-          <w:highlight w:val="magenta"/>
-        </w:rPr>
-        <w:t xml:space="preserve"> / pool (biljar)</w:t>
+      </w:pPr>
+      <w:r>
+        <w:t xml:space="preserve">Mario Kart </w:t>
       </w:r>
     </w:p>
     <w:p>
@@ -192,206 +186,14 @@
           <w:numId w:val="3"/>
         </w:numPr>
         <w:rPr>
-          <w:highlight w:val="magenta"/>
-        </w:rPr>
-      </w:pPr>
-      <w:r>
-        <w:rPr>
-          <w:highlight w:val="magenta"/>
-        </w:rPr>
-        <w:t>projekt za završni rad</w:t>
-      </w:r>
-    </w:p>
-    <w:p>
-      <w:pPr>
-        <w:pStyle w:val="ListParagraph"/>
-        <w:numPr>
-          <w:ilvl w:val="2"/>
-          <w:numId w:val="3"/>
-        </w:numPr>
-        <w:rPr>
-          <w:highlight w:val="magenta"/>
-        </w:rPr>
-      </w:pPr>
-      <w:r>
-        <w:rPr>
-          <w:highlight w:val="magenta"/>
-        </w:rPr>
-        <w:t>igra se sastoji od velikog poda na kojem se nalaze rupe i cilj je zgurati druge igrače u rupe (asocijacija na biljar)</w:t>
-      </w:r>
-    </w:p>
-    <w:p>
-      <w:pPr>
-        <w:pStyle w:val="ListParagraph"/>
-        <w:numPr>
-          <w:ilvl w:val="2"/>
-          <w:numId w:val="3"/>
-        </w:numPr>
-        <w:rPr>
-          <w:highlight w:val="magenta"/>
-        </w:rPr>
-      </w:pPr>
-      <w:r>
-        <w:rPr>
-          <w:highlight w:val="magenta"/>
-        </w:rPr>
-        <w:t>svaki igrač ima count koliko je drugih loptica ubacio u rupe</w:t>
-      </w:r>
-    </w:p>
-    <w:p>
-      <w:pPr>
-        <w:pStyle w:val="ListParagraph"/>
-        <w:numPr>
-          <w:ilvl w:val="2"/>
-          <w:numId w:val="3"/>
-        </w:numPr>
-        <w:rPr>
-          <w:highlight w:val="magenta"/>
-        </w:rPr>
-      </w:pPr>
-      <w:r>
-        <w:rPr>
-          <w:highlight w:val="magenta"/>
-        </w:rPr>
-        <w:t>na podu se nalaze razni buffovi koji olakšavaju ili otežavaju igru</w:t>
-      </w:r>
-    </w:p>
-    <w:p>
-      <w:pPr>
-        <w:pStyle w:val="ListParagraph"/>
-        <w:numPr>
-          <w:ilvl w:val="3"/>
-          <w:numId w:val="3"/>
-        </w:numPr>
-        <w:rPr>
-          <w:highlight w:val="magenta"/>
-        </w:rPr>
-      </w:pPr>
-      <w:r>
-        <w:rPr>
-          <w:highlight w:val="magenta"/>
-        </w:rPr>
-        <w:t>dobar buff 1 : pojača snagu igrača (čime on lakše gura druge i teže ga je gurati)</w:t>
-      </w:r>
-    </w:p>
-    <w:p>
-      <w:pPr>
-        <w:pStyle w:val="ListParagraph"/>
-        <w:numPr>
-          <w:ilvl w:val="3"/>
-          <w:numId w:val="3"/>
-        </w:numPr>
-        <w:rPr>
-          <w:highlight w:val="magenta"/>
-        </w:rPr>
-      </w:pPr>
-      <w:r>
-        <w:rPr>
-          <w:highlight w:val="magenta"/>
-        </w:rPr>
-        <w:t>dobar buff 2: ne možeš past u rupu</w:t>
-      </w:r>
-    </w:p>
-    <w:p>
-      <w:pPr>
-        <w:pStyle w:val="ListParagraph"/>
-        <w:numPr>
-          <w:ilvl w:val="3"/>
-          <w:numId w:val="3"/>
-        </w:numPr>
-        <w:rPr>
-          <w:highlight w:val="magenta"/>
-        </w:rPr>
-      </w:pPr>
-      <w:r>
-        <w:rPr>
-          <w:highlight w:val="magenta"/>
-        </w:rPr>
-        <w:t>dobar buff 3 :</w:t>
-      </w:r>
-    </w:p>
-    <w:p>
-      <w:pPr>
-        <w:pStyle w:val="ListParagraph"/>
-        <w:numPr>
-          <w:ilvl w:val="3"/>
-          <w:numId w:val="3"/>
-        </w:numPr>
-        <w:rPr>
-          <w:highlight w:val="magenta"/>
-        </w:rPr>
-      </w:pPr>
-      <w:r>
-        <w:rPr>
-          <w:highlight w:val="magenta"/>
-        </w:rPr>
-        <w:t>de</w:t>
-      </w:r>
-      <w:r>
-        <w:rPr>
-          <w:highlight w:val="magenta"/>
-        </w:rPr>
-        <w:t>buff 1 : oslabi snagu igrača (čime on teže gura druge te ga je lakše gurati)</w:t>
-      </w:r>
-    </w:p>
-    <w:p>
-      <w:pPr>
-        <w:pStyle w:val="ListParagraph"/>
-        <w:numPr>
-          <w:ilvl w:val="3"/>
-          <w:numId w:val="3"/>
-        </w:numPr>
-        <w:rPr>
-          <w:highlight w:val="magenta"/>
-        </w:rPr>
-      </w:pPr>
-      <w:r>
-        <w:rPr>
-          <w:highlight w:val="magenta"/>
-        </w:rPr>
-        <w:t>de</w:t>
-      </w:r>
-      <w:r>
-        <w:rPr>
-          <w:highlight w:val="magenta"/>
-        </w:rPr>
-        <w:t>buff 2: ubrza igrača</w:t>
-      </w:r>
-    </w:p>
-    <w:p>
-      <w:pPr>
-        <w:pStyle w:val="ListParagraph"/>
-        <w:numPr>
-          <w:ilvl w:val="3"/>
-          <w:numId w:val="3"/>
-        </w:numPr>
-        <w:rPr>
-          <w:highlight w:val="magenta"/>
-        </w:rPr>
-      </w:pPr>
-      <w:r>
-        <w:rPr>
-          <w:highlight w:val="magenta"/>
-        </w:rPr>
-        <w:t xml:space="preserve">debuff 3: zamijeni lijevo i desno </w:t>
-      </w:r>
-    </w:p>
-    <w:p>
-      <w:pPr>
-        <w:pStyle w:val="ListParagraph"/>
-        <w:numPr>
-          <w:ilvl w:val="2"/>
-          <w:numId w:val="3"/>
-        </w:numPr>
-        <w:rPr>
-          <w:highlight w:val="magenta"/>
-        </w:rPr>
-      </w:pPr>
-      <w:r>
-        <w:rPr>
-          <w:highlight w:val="magenta"/>
-        </w:rPr>
-        <w:t>buffovi se ne stackaju vrijednostima niti trajanjima, ne možeš pokupiti isti buff koji je aktivan</w:t>
+          <w:highlight w:val="green"/>
+        </w:rPr>
+      </w:pPr>
+      <w:r>
+        <w:rPr>
+          <w:highlight w:val="green"/>
+        </w:rPr>
+        <w:t>postoji dugačka i široka traka</w:t>
       </w:r>
     </w:p>
     <w:p>
@@ -401,75 +203,9 @@
           <w:ilvl w:val="1"/>
           <w:numId w:val="3"/>
         </w:numPr>
-        <w:rPr>
-          <w:highlight w:val="magenta"/>
-        </w:rPr>
-      </w:pPr>
-      <w:r>
-        <w:rPr>
-          <w:highlight w:val="magenta"/>
-        </w:rPr>
-        <w:t xml:space="preserve">projekt </w:t>
-      </w:r>
-      <w:r>
-        <w:rPr>
-          <w:highlight w:val="magenta"/>
-        </w:rPr>
-        <w:t>za vještinu (ORDI)</w:t>
-      </w:r>
-    </w:p>
-    <w:p>
-      <w:pPr>
-        <w:pStyle w:val="ListParagraph"/>
-        <w:numPr>
-          <w:ilvl w:val="2"/>
-          <w:numId w:val="3"/>
-        </w:numPr>
-        <w:rPr>
-          <w:highlight w:val="magenta"/>
-        </w:rPr>
-      </w:pPr>
-      <w:r>
-        <w:rPr>
-          <w:highlight w:val="magenta"/>
-        </w:rPr>
-        <w:t>svatko bi u svoj projekt ubacio button koji otvara lobby za ovo gore</w:t>
-      </w:r>
-      <w:r>
-        <w:rPr>
-          <w:highlight w:val="magenta"/>
-        </w:rPr>
-        <w:t>, a radilo bi se na SERVER STUFF</w:t>
-      </w:r>
-    </w:p>
-    <w:p>
-      <w:pPr>
-        <w:pStyle w:val="ListParagraph"/>
-        <w:numPr>
-          <w:ilvl w:val="2"/>
-          <w:numId w:val="3"/>
-        </w:numPr>
-        <w:rPr>
-          <w:highlight w:val="magenta"/>
-        </w:rPr>
-      </w:pPr>
-      <w:r>
-        <w:rPr>
-          <w:highlight w:val="magenta"/>
-        </w:rPr>
-        <w:br/>
-      </w:r>
-    </w:p>
-    <w:p>
-      <w:pPr>
-        <w:pStyle w:val="ListParagraph"/>
-        <w:numPr>
-          <w:ilvl w:val="0"/>
-          <w:numId w:val="3"/>
-        </w:numPr>
-      </w:pPr>
-      <w:r>
-        <w:t xml:space="preserve">Mario Kart </w:t>
+      </w:pPr>
+      <w:r>
+        <w:t>utrka loptica</w:t>
       </w:r>
     </w:p>
     <w:p>
@@ -479,15 +215,9 @@
           <w:ilvl w:val="1"/>
           <w:numId w:val="3"/>
         </w:numPr>
-        <w:rPr>
-          <w:highlight w:val="green"/>
-        </w:rPr>
-      </w:pPr>
-      <w:r>
-        <w:rPr>
-          <w:highlight w:val="green"/>
-        </w:rPr>
-        <w:t>postoji dugačka i široka traka</w:t>
+      </w:pPr>
+      <w:r>
+        <w:t>opcija napuštanja igre</w:t>
       </w:r>
     </w:p>
     <w:p>
@@ -497,9 +227,15 @@
           <w:ilvl w:val="1"/>
           <w:numId w:val="3"/>
         </w:numPr>
-      </w:pPr>
-      <w:r>
-        <w:t>utrka loptica</w:t>
+        <w:rPr>
+          <w:highlight w:val="magenta"/>
+        </w:rPr>
+      </w:pPr>
+      <w:r>
+        <w:rPr>
+          <w:highlight w:val="magenta"/>
+        </w:rPr>
+        <w:t>na njoj se random spawnaju enemyji</w:t>
       </w:r>
     </w:p>
     <w:p>
@@ -509,9 +245,21 @@
           <w:ilvl w:val="1"/>
           <w:numId w:val="3"/>
         </w:numPr>
-      </w:pPr>
-      <w:r>
-        <w:t>opcija napuštanja igre</w:t>
+        <w:rPr>
+          <w:highlight w:val="magenta"/>
+        </w:rPr>
+      </w:pPr>
+      <w:r>
+        <w:rPr>
+          <w:highlight w:val="magenta"/>
+        </w:rPr>
+        <w:t xml:space="preserve">na njoj se spawnaju </w:t>
+      </w:r>
+      <w:r>
+        <w:rPr>
+          <w:highlight w:val="magenta"/>
+        </w:rPr>
+        <w:t>neki buffovi?</w:t>
       </w:r>
     </w:p>
     <w:p>
@@ -521,15 +269,9 @@
           <w:ilvl w:val="1"/>
           <w:numId w:val="3"/>
         </w:numPr>
-        <w:rPr>
-          <w:highlight w:val="magenta"/>
-        </w:rPr>
-      </w:pPr>
-      <w:r>
-        <w:rPr>
-          <w:highlight w:val="magenta"/>
-        </w:rPr>
-        <w:t>na njoj se random spawnaju enemyji</w:t>
+      </w:pPr>
+      <w:r>
+        <w:t>svaki igrač ima timer koji odbrojava od početka do trenutka kada je za njih završila igra (ili su završili race ili su opali negdje sa strane)</w:t>
       </w:r>
     </w:p>
     <w:p>
@@ -539,126 +281,6 @@
           <w:ilvl w:val="1"/>
           <w:numId w:val="3"/>
         </w:numPr>
-        <w:rPr>
-          <w:highlight w:val="magenta"/>
-        </w:rPr>
-      </w:pPr>
-      <w:r>
-        <w:rPr>
-          <w:highlight w:val="magenta"/>
-        </w:rPr>
-        <w:t>na njoj se spawnaju buffovi i debuffovi</w:t>
-      </w:r>
-    </w:p>
-    <w:p>
-      <w:pPr>
-        <w:pStyle w:val="ListParagraph"/>
-        <w:numPr>
-          <w:ilvl w:val="2"/>
-          <w:numId w:val="3"/>
-        </w:numPr>
-        <w:rPr>
-          <w:highlight w:val="magenta"/>
-        </w:rPr>
-      </w:pPr>
-      <w:r>
-        <w:rPr>
-          <w:highlight w:val="magenta"/>
-        </w:rPr>
-        <w:t>ubrzavanje</w:t>
-      </w:r>
-    </w:p>
-    <w:p>
-      <w:pPr>
-        <w:pStyle w:val="ListParagraph"/>
-        <w:numPr>
-          <w:ilvl w:val="2"/>
-          <w:numId w:val="3"/>
-        </w:numPr>
-        <w:rPr>
-          <w:highlight w:val="magenta"/>
-        </w:rPr>
-      </w:pPr>
-      <w:r>
-        <w:rPr>
-          <w:highlight w:val="magenta"/>
-        </w:rPr>
-        <w:t>usporavanje</w:t>
-      </w:r>
-    </w:p>
-    <w:p>
-      <w:pPr>
-        <w:pStyle w:val="ListParagraph"/>
-        <w:numPr>
-          <w:ilvl w:val="2"/>
-          <w:numId w:val="3"/>
-        </w:numPr>
-        <w:rPr>
-          <w:highlight w:val="magenta"/>
-        </w:rPr>
-      </w:pPr>
-      <w:r>
-        <w:rPr>
-          <w:highlight w:val="magenta"/>
-        </w:rPr>
-        <w:t>veća masa</w:t>
-      </w:r>
-    </w:p>
-    <w:p>
-      <w:pPr>
-        <w:pStyle w:val="ListParagraph"/>
-        <w:numPr>
-          <w:ilvl w:val="2"/>
-          <w:numId w:val="3"/>
-        </w:numPr>
-        <w:rPr>
-          <w:highlight w:val="magenta"/>
-        </w:rPr>
-      </w:pPr>
-      <w:r>
-        <w:rPr>
-          <w:highlight w:val="magenta"/>
-        </w:rPr>
-        <w:t>manja masa</w:t>
-      </w:r>
-    </w:p>
-    <w:p>
-      <w:pPr>
-        <w:pStyle w:val="ListParagraph"/>
-        <w:numPr>
-          <w:ilvl w:val="2"/>
-          <w:numId w:val="3"/>
-        </w:numPr>
-        <w:rPr>
-          <w:highlight w:val="magenta"/>
-        </w:rPr>
-      </w:pPr>
-      <w:r>
-        <w:rPr>
-          <w:highlight w:val="magenta"/>
-        </w:rPr>
-        <w:t>mijenjanje lijevo desno</w:t>
-      </w:r>
-    </w:p>
-    <w:p>
-      <w:pPr>
-        <w:pStyle w:val="ListParagraph"/>
-        <w:numPr>
-          <w:ilvl w:val="1"/>
-          <w:numId w:val="3"/>
-        </w:numPr>
-      </w:pPr>
-      <w:r>
-        <w:t>svaki igrač ima timer koji odbrojava od početka do trenutka kada je za njih završila igra (ili su završili race ili su opali negdje sa strane)</w:t>
-      </w:r>
-    </w:p>
-    <w:p>
-      <w:pPr>
-        <w:pStyle w:val="ListParagraph"/>
-        <w:numPr>
-          <w:ilvl w:val="1"/>
-          <w:numId w:val="3"/>
-        </w:numPr>
       </w:pPr>
       <w:r>
         <w:t xml:space="preserve">kad za određenog igrača završi igra </w:t>
@@ -666,8 +288,6 @@
       <w:r>
         <w:t>– start over? ili game over/leave?</w:t>
       </w:r>
-      <w:bookmarkStart w:id="0" w:name="_GoBack"/>
-      <w:bookmarkEnd w:id="0"/>
     </w:p>
     <w:p>
       <w:pPr>
@@ -711,22 +331,9 @@
         </w:rPr>
         <w:t xml:space="preserve"> (room LOBBY)</w:t>
       </w:r>
-    </w:p>
-    <w:p>
-      <w:pPr>
-        <w:pStyle w:val="ListParagraph"/>
-        <w:pBdr>
-          <w:bottom w:val="single" w:sz="12" w:space="1" w:color="auto"/>
-        </w:pBdr>
-        <w:rPr>
-          <w:highlight w:val="green"/>
-        </w:rPr>
-      </w:pPr>
-    </w:p>
-    <w:p/>
-    <w:p/>
-    <w:p/>
-    <w:p/>
+      <w:bookmarkStart w:id="0" w:name="_GoBack"/>
+      <w:bookmarkEnd w:id="0"/>
+    </w:p>
     <w:p>
       <w:r>
         <w:t>____________________________________________________________________________</w:t>

</xml_diff>

<commit_message>
fix game over canvas, add enemy spawner
</commit_message>
<xml_diff>
--- a/Ideja za multiplayer igricu za završni rad.docx
+++ b/Ideja za multiplayer igricu za završni rad.docx
@@ -215,8 +215,14 @@
           <w:ilvl w:val="1"/>
           <w:numId w:val="3"/>
         </w:numPr>
-      </w:pPr>
-      <w:r>
+        <w:rPr>
+          <w:highlight w:val="green"/>
+        </w:rPr>
+      </w:pPr>
+      <w:r>
+        <w:rPr>
+          <w:highlight w:val="green"/>
+        </w:rPr>
         <w:t>opcija napuštanja igre</w:t>
       </w:r>
     </w:p>
@@ -228,12 +234,12 @@
           <w:numId w:val="3"/>
         </w:numPr>
         <w:rPr>
-          <w:highlight w:val="magenta"/>
-        </w:rPr>
-      </w:pPr>
-      <w:r>
-        <w:rPr>
-          <w:highlight w:val="magenta"/>
+          <w:highlight w:val="yellow"/>
+        </w:rPr>
+      </w:pPr>
+      <w:r>
+        <w:rPr>
+          <w:highlight w:val="yellow"/>
         </w:rPr>
         <w:t>na njoj se random spawnaju enemyji</w:t>
       </w:r>
@@ -283,10 +289,43 @@
         </w:numPr>
       </w:pPr>
       <w:r>
+        <w:rPr>
+          <w:highlight w:val="green"/>
+        </w:rPr>
         <w:t xml:space="preserve">kad za određenog igrača završi igra </w:t>
       </w:r>
       <w:r>
-        <w:t>– start over? ili game over/leave?</w:t>
+        <w:rPr>
+          <w:highlight w:val="green"/>
+        </w:rPr>
+        <w:t>–</w:t>
+      </w:r>
+      <w:r>
+        <w:t xml:space="preserve"> </w:t>
+      </w:r>
+      <w:r>
+        <w:rPr>
+          <w:highlight w:val="magenta"/>
+        </w:rPr>
+        <w:t>start over</w:t>
+      </w:r>
+      <w:r>
+        <w:rPr>
+          <w:highlight w:val="green"/>
+        </w:rPr>
+        <w:t>? ili game over/leave?</w:t>
+      </w:r>
+    </w:p>
+    <w:p>
+      <w:pPr>
+        <w:pStyle w:val="ListParagraph"/>
+        <w:numPr>
+          <w:ilvl w:val="2"/>
+          <w:numId w:val="3"/>
+        </w:numPr>
+      </w:pPr>
+      <w:r>
+        <w:t>prikaz sekundi koje je igrao  na canvasu?</w:t>
       </w:r>
     </w:p>
     <w:p>
@@ -331,38 +370,148 @@
         </w:rPr>
         <w:t xml:space="preserve"> (room LOBBY)</w:t>
       </w:r>
+    </w:p>
+    <w:p>
+      <w:r>
+        <w:t>____________________________________________________________________________</w:t>
+      </w:r>
+    </w:p>
+    <w:p/>
+    <w:p>
+      <w:r>
+        <w:rPr>
+          <w:highlight w:val="green"/>
+        </w:rPr>
+        <w:t>gotovo</w:t>
+      </w:r>
+    </w:p>
+    <w:p>
+      <w:r>
+        <w:rPr>
+          <w:highlight w:val="cyan"/>
+        </w:rPr>
+        <w:t>promijenjeno</w:t>
+      </w:r>
+    </w:p>
+    <w:p>
+      <w:r>
+        <w:rPr>
+          <w:highlight w:val="yellow"/>
+        </w:rPr>
+        <w:t>in progress</w:t>
+      </w:r>
+    </w:p>
+    <w:p>
+      <w:r>
+        <w:rPr>
+          <w:highlight w:val="magenta"/>
+        </w:rPr>
+        <w:t>izbačeno</w:t>
+      </w:r>
+    </w:p>
+    <w:p/>
+    <w:p>
+      <w:r>
+        <w:t xml:space="preserve">problemi : </w:t>
+      </w:r>
+    </w:p>
+    <w:p>
+      <w:pPr>
+        <w:pStyle w:val="ListParagraph"/>
+        <w:numPr>
+          <w:ilvl w:val="0"/>
+          <w:numId w:val="6"/>
+        </w:numPr>
+        <w:rPr>
+          <w:strike/>
+        </w:rPr>
+      </w:pPr>
+      <w:r>
+        <w:rPr>
+          <w:strike/>
+        </w:rPr>
+        <w:t>game over canvas se pali svima,</w:t>
+      </w:r>
+    </w:p>
+    <w:p>
+      <w:pPr>
+        <w:pStyle w:val="ListParagraph"/>
+        <w:numPr>
+          <w:ilvl w:val="0"/>
+          <w:numId w:val="6"/>
+        </w:numPr>
+        <w:rPr>
+          <w:strike/>
+        </w:rPr>
+      </w:pPr>
+      <w:r>
+        <w:rPr>
+          <w:strike/>
+        </w:rPr>
+        <w:t>kad se opet napravi soba od istog playera i joina, player ball su na istom mjestu</w:t>
+      </w:r>
+      <w:r>
+        <w:rPr>
+          <w:strike/>
+        </w:rPr>
+        <w:t xml:space="preserve">, </w:t>
+      </w:r>
+    </w:p>
+    <w:p>
+      <w:pPr>
+        <w:pStyle w:val="ListParagraph"/>
+        <w:numPr>
+          <w:ilvl w:val="0"/>
+          <w:numId w:val="6"/>
+        </w:numPr>
+        <w:rPr>
+          <w:strike/>
+        </w:rPr>
+      </w:pPr>
+      <w:r>
+        <w:rPr>
+          <w:strike/>
+        </w:rPr>
+        <w:t>enemy spawner ne radi za sve igrače</w:t>
+      </w:r>
+    </w:p>
+    <w:p>
+      <w:pPr>
+        <w:pStyle w:val="ListParagraph"/>
+        <w:numPr>
+          <w:ilvl w:val="0"/>
+          <w:numId w:val="6"/>
+        </w:numPr>
+      </w:pPr>
+      <w:r>
+        <w:t>playeri se spawnaju na istom mjestu</w:t>
+      </w:r>
+    </w:p>
+    <w:p>
+      <w:pPr>
+        <w:pStyle w:val="ListParagraph"/>
+        <w:numPr>
+          <w:ilvl w:val="0"/>
+          <w:numId w:val="6"/>
+        </w:numPr>
+      </w:pPr>
+      <w:r>
+        <w:t>nekad na game over – leave to lobby ostavi igrača u istoj sceni</w:t>
+      </w:r>
+    </w:p>
+    <w:p>
+      <w:pPr>
+        <w:pStyle w:val="ListParagraph"/>
+        <w:numPr>
+          <w:ilvl w:val="0"/>
+          <w:numId w:val="6"/>
+        </w:numPr>
+      </w:pPr>
+      <w:r>
+        <w:t>hardkodiranje servera ne pomaže sa problemom kad se sobe ne vide između builda i editora</w:t>
+      </w:r>
       <w:bookmarkStart w:id="0" w:name="_GoBack"/>
       <w:bookmarkEnd w:id="0"/>
-    </w:p>
-    <w:p>
-      <w:r>
-        <w:t>____________________________________________________________________________</w:t>
-      </w:r>
-    </w:p>
-    <w:p/>
-    <w:p>
-      <w:r>
-        <w:rPr>
-          <w:highlight w:val="green"/>
-        </w:rPr>
-        <w:t>gotovo</w:t>
-      </w:r>
-    </w:p>
-    <w:p>
-      <w:r>
-        <w:rPr>
-          <w:highlight w:val="cyan"/>
-        </w:rPr>
-        <w:t>promijenjeno</w:t>
-      </w:r>
-    </w:p>
-    <w:p>
-      <w:r>
-        <w:rPr>
-          <w:highlight w:val="magenta"/>
-        </w:rPr>
-        <w:t>izbačeno</w:t>
-      </w:r>
     </w:p>
     <w:sectPr>
       <w:pgSz w:w="11906" w:h="16838"/>
@@ -377,6 +526,92 @@
 <file path=word/numbering.xml><?xml version="1.0" encoding="utf-8"?>
 <w:numbering xmlns:wpc="http://schemas.microsoft.com/office/word/2010/wordprocessingCanvas" xmlns:cx="http://schemas.microsoft.com/office/drawing/2014/chartex" xmlns:cx1="http://schemas.microsoft.com/office/drawing/2015/9/8/chartex" xmlns:mc="http://schemas.openxmlformats.org/markup-compatibility/2006" xmlns:o="urn:schemas-microsoft-com:office:office" xmlns:r="http://schemas.openxmlformats.org/officeDocument/2006/relationships" xmlns:m="http://schemas.openxmlformats.org/officeDocument/2006/math" xmlns:v="urn:schemas-microsoft-com:vml" xmlns:wp14="http://schemas.microsoft.com/office/word/2010/wordprocessingDrawing" xmlns:wp="http://schemas.openxmlformats.org/drawingml/2006/wordprocessingDrawing" xmlns:w10="urn:schemas-microsoft-com:office:word" xmlns:w="http://schemas.openxmlformats.org/wordprocessingml/2006/main" xmlns:w14="http://schemas.microsoft.com/office/word/2010/wordml" xmlns:w15="http://schemas.microsoft.com/office/word/2012/wordml" xmlns:w16se="http://schemas.microsoft.com/office/word/2015/wordml/symex" xmlns:wpg="http://schemas.microsoft.com/office/word/2010/wordprocessingGroup" xmlns:wpi="http://schemas.microsoft.com/office/word/2010/wordprocessingInk" xmlns:wne="http://schemas.microsoft.com/office/word/2006/wordml" xmlns:wps="http://schemas.microsoft.com/office/word/2010/wordprocessingShape" mc:Ignorable="w14 w15 w16se wp14">
   <w:abstractNum w:abstractNumId="0" w15:restartNumberingAfterBreak="0">
+    <w:nsid w:val="0CA00E36"/>
+    <w:multiLevelType w:val="hybridMultilevel"/>
+    <w:tmpl w:val="D3CE1F3C"/>
+    <w:lvl w:ilvl="0" w:tplc="041A000F">
+      <w:start w:val="1"/>
+      <w:numFmt w:val="decimal"/>
+      <w:lvlText w:val="%1."/>
+      <w:lvlJc w:val="left"/>
+      <w:pPr>
+        <w:ind w:left="720" w:hanging="360"/>
+      </w:pPr>
+    </w:lvl>
+    <w:lvl w:ilvl="1" w:tplc="041A0019" w:tentative="1">
+      <w:start w:val="1"/>
+      <w:numFmt w:val="lowerLetter"/>
+      <w:lvlText w:val="%2."/>
+      <w:lvlJc w:val="left"/>
+      <w:pPr>
+        <w:ind w:left="1440" w:hanging="360"/>
+      </w:pPr>
+    </w:lvl>
+    <w:lvl w:ilvl="2" w:tplc="041A001B" w:tentative="1">
+      <w:start w:val="1"/>
+      <w:numFmt w:val="lowerRoman"/>
+      <w:lvlText w:val="%3."/>
+      <w:lvlJc w:val="right"/>
+      <w:pPr>
+        <w:ind w:left="2160" w:hanging="180"/>
+      </w:pPr>
+    </w:lvl>
+    <w:lvl w:ilvl="3" w:tplc="041A000F" w:tentative="1">
+      <w:start w:val="1"/>
+      <w:numFmt w:val="decimal"/>
+      <w:lvlText w:val="%4."/>
+      <w:lvlJc w:val="left"/>
+      <w:pPr>
+        <w:ind w:left="2880" w:hanging="360"/>
+      </w:pPr>
+    </w:lvl>
+    <w:lvl w:ilvl="4" w:tplc="041A0019" w:tentative="1">
+      <w:start w:val="1"/>
+      <w:numFmt w:val="lowerLetter"/>
+      <w:lvlText w:val="%5."/>
+      <w:lvlJc w:val="left"/>
+      <w:pPr>
+        <w:ind w:left="3600" w:hanging="360"/>
+      </w:pPr>
+    </w:lvl>
+    <w:lvl w:ilvl="5" w:tplc="041A001B" w:tentative="1">
+      <w:start w:val="1"/>
+      <w:numFmt w:val="lowerRoman"/>
+      <w:lvlText w:val="%6."/>
+      <w:lvlJc w:val="right"/>
+      <w:pPr>
+        <w:ind w:left="4320" w:hanging="180"/>
+      </w:pPr>
+    </w:lvl>
+    <w:lvl w:ilvl="6" w:tplc="041A000F" w:tentative="1">
+      <w:start w:val="1"/>
+      <w:numFmt w:val="decimal"/>
+      <w:lvlText w:val="%7."/>
+      <w:lvlJc w:val="left"/>
+      <w:pPr>
+        <w:ind w:left="5040" w:hanging="360"/>
+      </w:pPr>
+    </w:lvl>
+    <w:lvl w:ilvl="7" w:tplc="041A0019" w:tentative="1">
+      <w:start w:val="1"/>
+      <w:numFmt w:val="lowerLetter"/>
+      <w:lvlText w:val="%8."/>
+      <w:lvlJc w:val="left"/>
+      <w:pPr>
+        <w:ind w:left="5760" w:hanging="360"/>
+      </w:pPr>
+    </w:lvl>
+    <w:lvl w:ilvl="8" w:tplc="041A001B" w:tentative="1">
+      <w:start w:val="1"/>
+      <w:numFmt w:val="lowerRoman"/>
+      <w:lvlText w:val="%9."/>
+      <w:lvlJc w:val="right"/>
+      <w:pPr>
+        <w:ind w:left="6480" w:hanging="180"/>
+      </w:pPr>
+    </w:lvl>
+  </w:abstractNum>
+  <w:abstractNum w:abstractNumId="1" w15:restartNumberingAfterBreak="0">
     <w:nsid w:val="168D5F3E"/>
     <w:multiLevelType w:val="hybridMultilevel"/>
     <w:tmpl w:val="5234FC16"/>
@@ -489,10 +724,10 @@
       </w:rPr>
     </w:lvl>
   </w:abstractNum>
-  <w:abstractNum w:abstractNumId="1" w15:restartNumberingAfterBreak="0">
+  <w:abstractNum w:abstractNumId="2" w15:restartNumberingAfterBreak="0">
     <w:nsid w:val="171B1A91"/>
     <w:multiLevelType w:val="hybridMultilevel"/>
-    <w:tmpl w:val="D1E83012"/>
+    <w:tmpl w:val="B852BA26"/>
     <w:lvl w:ilvl="0" w:tplc="041A0001">
       <w:start w:val="1"/>
       <w:numFmt w:val="bullet"/>
@@ -541,68 +776,67 @@
         <w:rFonts w:ascii="Symbol" w:hAnsi="Symbol" w:hint="default"/>
       </w:rPr>
     </w:lvl>
-    <w:lvl w:ilvl="4" w:tplc="041A0003" w:tentative="1">
+    <w:lvl w:ilvl="4" w:tplc="C1FC81EA">
+      <w:numFmt w:val="bullet"/>
+      <w:lvlText w:val="-"/>
+      <w:lvlJc w:val="left"/>
+      <w:pPr>
+        <w:ind w:left="3600" w:hanging="360"/>
+      </w:pPr>
+      <w:rPr>
+        <w:rFonts w:ascii="Calibri" w:eastAsiaTheme="minorHAnsi" w:hAnsi="Calibri" w:cs="Calibri" w:hint="default"/>
+      </w:rPr>
+    </w:lvl>
+    <w:lvl w:ilvl="5" w:tplc="041A0005" w:tentative="1">
+      <w:start w:val="1"/>
+      <w:numFmt w:val="bullet"/>
+      <w:lvlText w:val=""/>
+      <w:lvlJc w:val="left"/>
+      <w:pPr>
+        <w:ind w:left="4320" w:hanging="360"/>
+      </w:pPr>
+      <w:rPr>
+        <w:rFonts w:ascii="Wingdings" w:hAnsi="Wingdings" w:hint="default"/>
+      </w:rPr>
+    </w:lvl>
+    <w:lvl w:ilvl="6" w:tplc="041A0001" w:tentative="1">
+      <w:start w:val="1"/>
+      <w:numFmt w:val="bullet"/>
+      <w:lvlText w:val=""/>
+      <w:lvlJc w:val="left"/>
+      <w:pPr>
+        <w:ind w:left="5040" w:hanging="360"/>
+      </w:pPr>
+      <w:rPr>
+        <w:rFonts w:ascii="Symbol" w:hAnsi="Symbol" w:hint="default"/>
+      </w:rPr>
+    </w:lvl>
+    <w:lvl w:ilvl="7" w:tplc="041A0003" w:tentative="1">
       <w:start w:val="1"/>
       <w:numFmt w:val="bullet"/>
       <w:lvlText w:val="o"/>
       <w:lvlJc w:val="left"/>
       <w:pPr>
-        <w:ind w:left="3600" w:hanging="360"/>
+        <w:ind w:left="5760" w:hanging="360"/>
       </w:pPr>
       <w:rPr>
         <w:rFonts w:ascii="Courier New" w:hAnsi="Courier New" w:cs="Courier New" w:hint="default"/>
       </w:rPr>
     </w:lvl>
-    <w:lvl w:ilvl="5" w:tplc="041A0005" w:tentative="1">
+    <w:lvl w:ilvl="8" w:tplc="041A0005" w:tentative="1">
       <w:start w:val="1"/>
       <w:numFmt w:val="bullet"/>
       <w:lvlText w:val=""/>
       <w:lvlJc w:val="left"/>
       <w:pPr>
-        <w:ind w:left="4320" w:hanging="360"/>
+        <w:ind w:left="6480" w:hanging="360"/>
       </w:pPr>
       <w:rPr>
         <w:rFonts w:ascii="Wingdings" w:hAnsi="Wingdings" w:hint="default"/>
       </w:rPr>
     </w:lvl>
-    <w:lvl w:ilvl="6" w:tplc="041A0001" w:tentative="1">
-      <w:start w:val="1"/>
-      <w:numFmt w:val="bullet"/>
-      <w:lvlText w:val=""/>
-      <w:lvlJc w:val="left"/>
-      <w:pPr>
-        <w:ind w:left="5040" w:hanging="360"/>
-      </w:pPr>
-      <w:rPr>
-        <w:rFonts w:ascii="Symbol" w:hAnsi="Symbol" w:hint="default"/>
-      </w:rPr>
-    </w:lvl>
-    <w:lvl w:ilvl="7" w:tplc="041A0003" w:tentative="1">
-      <w:start w:val="1"/>
-      <w:numFmt w:val="bullet"/>
-      <w:lvlText w:val="o"/>
-      <w:lvlJc w:val="left"/>
-      <w:pPr>
-        <w:ind w:left="5760" w:hanging="360"/>
-      </w:pPr>
-      <w:rPr>
-        <w:rFonts w:ascii="Courier New" w:hAnsi="Courier New" w:cs="Courier New" w:hint="default"/>
-      </w:rPr>
-    </w:lvl>
-    <w:lvl w:ilvl="8" w:tplc="041A0005" w:tentative="1">
-      <w:start w:val="1"/>
-      <w:numFmt w:val="bullet"/>
-      <w:lvlText w:val=""/>
-      <w:lvlJc w:val="left"/>
-      <w:pPr>
-        <w:ind w:left="6480" w:hanging="360"/>
-      </w:pPr>
-      <w:rPr>
-        <w:rFonts w:ascii="Wingdings" w:hAnsi="Wingdings" w:hint="default"/>
-      </w:rPr>
-    </w:lvl>
   </w:abstractNum>
-  <w:abstractNum w:abstractNumId="2" w15:restartNumberingAfterBreak="0">
+  <w:abstractNum w:abstractNumId="3" w15:restartNumberingAfterBreak="0">
     <w:nsid w:val="2B047582"/>
     <w:multiLevelType w:val="hybridMultilevel"/>
     <w:tmpl w:val="822C33A0"/>
@@ -715,7 +949,7 @@
       </w:rPr>
     </w:lvl>
   </w:abstractNum>
-  <w:abstractNum w:abstractNumId="3" w15:restartNumberingAfterBreak="0">
+  <w:abstractNum w:abstractNumId="4" w15:restartNumberingAfterBreak="0">
     <w:nsid w:val="508D6BE1"/>
     <w:multiLevelType w:val="hybridMultilevel"/>
     <w:tmpl w:val="D6D8C502"/>
@@ -801,7 +1035,7 @@
       </w:pPr>
     </w:lvl>
   </w:abstractNum>
-  <w:abstractNum w:abstractNumId="4" w15:restartNumberingAfterBreak="0">
+  <w:abstractNum w:abstractNumId="5" w15:restartNumberingAfterBreak="0">
     <w:nsid w:val="628B3AA1"/>
     <w:multiLevelType w:val="hybridMultilevel"/>
     <w:tmpl w:val="0918610E"/>
@@ -915,19 +1149,22 @@
     </w:lvl>
   </w:abstractNum>
   <w:num w:numId="1">
-    <w:abstractNumId w:val="0"/>
+    <w:abstractNumId w:val="1"/>
   </w:num>
   <w:num w:numId="2">
+    <w:abstractNumId w:val="4"/>
+  </w:num>
+  <w:num w:numId="3">
+    <w:abstractNumId w:val="2"/>
+  </w:num>
+  <w:num w:numId="4">
+    <w:abstractNumId w:val="5"/>
+  </w:num>
+  <w:num w:numId="5">
     <w:abstractNumId w:val="3"/>
   </w:num>
-  <w:num w:numId="3">
-    <w:abstractNumId w:val="1"/>
-  </w:num>
-  <w:num w:numId="4">
-    <w:abstractNumId w:val="4"/>
-  </w:num>
-  <w:num w:numId="5">
-    <w:abstractNumId w:val="2"/>
+  <w:num w:numId="6">
+    <w:abstractNumId w:val="0"/>
   </w:num>
 </w:numbering>
 </file>

</xml_diff>

<commit_message>
add new tasks to word file
</commit_message>
<xml_diff>
--- a/Ideja za multiplayer igricu za završni rad.docx
+++ b/Ideja za multiplayer igricu za završni rad.docx
@@ -175,7 +175,7 @@
         </w:numPr>
       </w:pPr>
       <w:r>
-        <w:t xml:space="preserve">Mario Kart </w:t>
+        <w:t>Mario Kart-ish</w:t>
       </w:r>
     </w:p>
     <w:p>
@@ -494,8 +494,14 @@
           <w:ilvl w:val="0"/>
           <w:numId w:val="6"/>
         </w:numPr>
-      </w:pPr>
-      <w:r>
+        <w:rPr>
+          <w:strike/>
+        </w:rPr>
+      </w:pPr>
+      <w:r>
+        <w:rPr>
+          <w:strike/>
+        </w:rPr>
         <w:t>nekad na game over – leave to lobby ostavi igrača u istoj sceni</w:t>
       </w:r>
     </w:p>
@@ -509,6 +515,36 @@
       </w:pPr>
       <w:r>
         <w:t>hardkodiranje servera ne pomaže sa problemom kad se sobe ne vide između builda i editora</w:t>
+      </w:r>
+    </w:p>
+    <w:p>
+      <w:pPr>
+        <w:pStyle w:val="ListParagraph"/>
+        <w:numPr>
+          <w:ilvl w:val="0"/>
+          <w:numId w:val="6"/>
+        </w:numPr>
+      </w:pPr>
+      <w:r>
+        <w:t>skaliranje i anchoranje UI-ja</w:t>
+      </w:r>
+    </w:p>
+    <w:p>
+      <w:pPr>
+        <w:pStyle w:val="ListParagraph"/>
+        <w:numPr>
+          <w:ilvl w:val="0"/>
+          <w:numId w:val="6"/>
+        </w:numPr>
+      </w:pPr>
+      <w:r>
+        <w:t>popraviti pod da se loptica ne odbija od njega (collision -</w:t>
+      </w:r>
+      <w:r>
+        <w:rPr>
+          <w:lang w:val="en-US"/>
+        </w:rPr>
+        <w:t>&gt; trigger(</w:t>
       </w:r>
       <w:bookmarkStart w:id="0" w:name="_GoBack"/>
       <w:bookmarkEnd w:id="0"/>

</xml_diff>

<commit_message>
add result to game over&finished canvases, fix enemy spawn, add starting line
</commit_message>
<xml_diff>
--- a/Ideja za multiplayer igricu za završni rad.docx
+++ b/Ideja za multiplayer igricu za završni rad.docx
@@ -275,8 +275,14 @@
           <w:ilvl w:val="1"/>
           <w:numId w:val="3"/>
         </w:numPr>
-      </w:pPr>
-      <w:r>
+        <w:rPr>
+          <w:highlight w:val="green"/>
+        </w:rPr>
+      </w:pPr>
+      <w:r>
+        <w:rPr>
+          <w:highlight w:val="green"/>
+        </w:rPr>
         <w:t>svaki igrač ima timer koji odbrojava od početka do trenutka kada je za njih završila igra (ili su završili race ili su opali negdje sa strane)</w:t>
       </w:r>
     </w:p>
@@ -536,15 +542,116 @@
           <w:ilvl w:val="0"/>
           <w:numId w:val="6"/>
         </w:numPr>
-      </w:pPr>
-      <w:r>
-        <w:t>popraviti pod da se loptica ne odbija od njega (collision -</w:t>
-      </w:r>
-      <w:r>
-        <w:rPr>
+        <w:rPr>
+          <w:strike/>
+        </w:rPr>
+      </w:pPr>
+      <w:r>
+        <w:rPr>
+          <w:strike/>
+        </w:rPr>
+        <w:t xml:space="preserve">popraviti pod da se loptica ne odbija od </w:t>
+      </w:r>
+      <w:r>
+        <w:rPr>
+          <w:strike/>
+        </w:rPr>
+        <w:t xml:space="preserve">poda smrti </w:t>
+      </w:r>
+      <w:r>
+        <w:rPr>
+          <w:strike/>
+        </w:rPr>
+        <w:t xml:space="preserve"> (collision -</w:t>
+      </w:r>
+      <w:r>
+        <w:rPr>
+          <w:strike/>
           <w:lang w:val="en-US"/>
         </w:rPr>
-        <w:t>&gt; trigger(</w:t>
+        <w:t>&gt; trigger)</w:t>
+      </w:r>
+    </w:p>
+    <w:p>
+      <w:pPr>
+        <w:pStyle w:val="ListParagraph"/>
+        <w:numPr>
+          <w:ilvl w:val="0"/>
+          <w:numId w:val="6"/>
+        </w:numPr>
+      </w:pPr>
+      <w:r>
+        <w:rPr>
+          <w:lang w:val="en-US"/>
+        </w:rPr>
+        <w:t>dodati upozorenje za stvaranje sobe bez imena ?</w:t>
+      </w:r>
+    </w:p>
+    <w:p>
+      <w:pPr>
+        <w:pStyle w:val="ListParagraph"/>
+        <w:numPr>
+          <w:ilvl w:val="0"/>
+          <w:numId w:val="6"/>
+        </w:numPr>
+      </w:pPr>
+      <w:r>
+        <w:rPr>
+          <w:lang w:val="en-US"/>
+        </w:rPr>
+        <w:t>dodati</w:t>
+      </w:r>
+      <w:r>
+        <w:rPr>
+          <w:lang w:val="en-US"/>
+        </w:rPr>
+        <w:t xml:space="preserve"> buffove</w:t>
+      </w:r>
+    </w:p>
+    <w:p>
+      <w:pPr>
+        <w:pStyle w:val="ListParagraph"/>
+        <w:numPr>
+          <w:ilvl w:val="0"/>
+          <w:numId w:val="6"/>
+        </w:numPr>
+      </w:pPr>
+      <w:r>
+        <w:rPr>
+          <w:lang w:val="en-US"/>
+        </w:rPr>
+        <w:t>dodati kraj igre</w:t>
+      </w:r>
+    </w:p>
+    <w:p>
+      <w:pPr>
+        <w:pStyle w:val="ListParagraph"/>
+        <w:numPr>
+          <w:ilvl w:val="0"/>
+          <w:numId w:val="6"/>
+        </w:numPr>
+      </w:pPr>
+      <w:r>
+        <w:rPr>
+          <w:lang w:val="en-US"/>
+        </w:rPr>
+        <w:t>dodati vertikalne enemyje</w:t>
+      </w:r>
+    </w:p>
+    <w:p>
+      <w:pPr>
+        <w:pStyle w:val="ListParagraph"/>
+        <w:numPr>
+          <w:ilvl w:val="0"/>
+          <w:numId w:val="6"/>
+        </w:numPr>
+      </w:pPr>
+      <w:r>
+        <w:rPr>
+          <w:lang w:val="en-US"/>
+        </w:rPr>
+        <w:lastRenderedPageBreak/>
+        <w:t>provjeriti za broj enemyja 1 da se spawna samo 1</w:t>
       </w:r>
       <w:bookmarkStart w:id="0" w:name="_GoBack"/>
       <w:bookmarkEnd w:id="0"/>

</xml_diff>

<commit_message>
add game finished objects & add time to canvases
</commit_message>
<xml_diff>
--- a/Ideja za multiplayer igricu za završni rad.docx
+++ b/Ideja za multiplayer igricu za završni rad.docx
@@ -203,8 +203,14 @@
           <w:ilvl w:val="1"/>
           <w:numId w:val="3"/>
         </w:numPr>
-      </w:pPr>
-      <w:r>
+        <w:rPr>
+          <w:highlight w:val="green"/>
+        </w:rPr>
+      </w:pPr>
+      <w:r>
+        <w:rPr>
+          <w:highlight w:val="green"/>
+        </w:rPr>
         <w:t>utrka loptica</w:t>
       </w:r>
     </w:p>
@@ -329,8 +335,14 @@
           <w:ilvl w:val="2"/>
           <w:numId w:val="3"/>
         </w:numPr>
-      </w:pPr>
-      <w:r>
+        <w:rPr>
+          <w:highlight w:val="green"/>
+        </w:rPr>
+      </w:pPr>
+      <w:r>
+        <w:rPr>
+          <w:highlight w:val="green"/>
+        </w:rPr>
         <w:t>prikaz sekundi koje je igrao  na canvasu?</w:t>
       </w:r>
     </w:p>
@@ -615,9 +627,13 @@
           <w:ilvl w:val="0"/>
           <w:numId w:val="6"/>
         </w:numPr>
-      </w:pPr>
-      <w:r>
-        <w:rPr>
+        <w:rPr>
+          <w:strike/>
+        </w:rPr>
+      </w:pPr>
+      <w:r>
+        <w:rPr>
+          <w:strike/>
           <w:lang w:val="en-US"/>
         </w:rPr>
         <w:t>dodati kraj igre</w:t>
@@ -647,14 +663,38 @@
         </w:numPr>
       </w:pPr>
       <w:r>
-        <w:rPr>
-          <w:lang w:val="en-US"/>
-        </w:rPr>
         <w:lastRenderedPageBreak/>
-        <w:t>provjeriti za broj enemyja 1 da se spawna samo 1</w:t>
+        <w:t>broj igrača ne radi</w:t>
+      </w:r>
+    </w:p>
+    <w:p>
+      <w:pPr>
+        <w:pStyle w:val="ListParagraph"/>
+        <w:numPr>
+          <w:ilvl w:val="0"/>
+          <w:numId w:val="6"/>
+        </w:numPr>
+      </w:pPr>
+      <w:r>
+        <w:t>sinkronizirati timer na serveru a ne lokalno</w:t>
       </w:r>
       <w:bookmarkStart w:id="0" w:name="_GoBack"/>
       <w:bookmarkEnd w:id="0"/>
+    </w:p>
+    <w:p>
+      <w:pPr>
+        <w:pStyle w:val="ListParagraph"/>
+        <w:numPr>
+          <w:ilvl w:val="0"/>
+          <w:numId w:val="6"/>
+        </w:numPr>
+      </w:pPr>
+      <w:r>
+        <w:rPr>
+          <w:lang w:val="en-US"/>
+        </w:rPr>
+        <w:t>provjeriti za broj enemyja 1 da se spawna samo 1</w:t>
+      </w:r>
     </w:p>
     <w:sectPr>
       <w:pgSz w:w="11906" w:h="16838"/>

</xml_diff>

<commit_message>
edit personal doc progress
</commit_message>
<xml_diff>
--- a/Ideja za multiplayer igricu za završni rad.docx
+++ b/Ideja za multiplayer igricu za završni rad.docx
@@ -258,18 +258,18 @@
           <w:numId w:val="3"/>
         </w:numPr>
         <w:rPr>
-          <w:highlight w:val="magenta"/>
-        </w:rPr>
-      </w:pPr>
-      <w:r>
-        <w:rPr>
-          <w:highlight w:val="magenta"/>
+          <w:highlight w:val="red"/>
+        </w:rPr>
+      </w:pPr>
+      <w:r>
+        <w:rPr>
+          <w:highlight w:val="red"/>
         </w:rPr>
         <w:t xml:space="preserve">na njoj se spawnaju </w:t>
       </w:r>
       <w:r>
         <w:rPr>
-          <w:highlight w:val="magenta"/>
+          <w:highlight w:val="red"/>
         </w:rPr>
         <w:t>neki buffovi?</w:t>
       </w:r>
@@ -427,6 +427,14 @@
         <w:t>izbačeno</w:t>
       </w:r>
     </w:p>
+    <w:p>
+      <w:r>
+        <w:rPr>
+          <w:highlight w:val="red"/>
+        </w:rPr>
+        <w:t>TODO</w:t>
+      </w:r>
+    </w:p>
     <w:p/>
     <w:p>
       <w:r>
@@ -530,8 +538,14 @@
           <w:ilvl w:val="0"/>
           <w:numId w:val="6"/>
         </w:numPr>
-      </w:pPr>
-      <w:r>
+        <w:rPr>
+          <w:highlight w:val="red"/>
+        </w:rPr>
+      </w:pPr>
+      <w:r>
+        <w:rPr>
+          <w:highlight w:val="red"/>
+        </w:rPr>
         <w:t>hardkodiranje servera ne pomaže sa problemom kad se sobe ne vide između builda i editora</w:t>
       </w:r>
     </w:p>
@@ -542,8 +556,14 @@
           <w:ilvl w:val="0"/>
           <w:numId w:val="6"/>
         </w:numPr>
-      </w:pPr>
-      <w:r>
+        <w:rPr>
+          <w:highlight w:val="red"/>
+        </w:rPr>
+      </w:pPr>
+      <w:r>
+        <w:rPr>
+          <w:highlight w:val="red"/>
+        </w:rPr>
         <w:t>skaliranje i anchoranje UI-ja</w:t>
       </w:r>
     </w:p>
@@ -591,12 +611,107 @@
           <w:ilvl w:val="0"/>
           <w:numId w:val="6"/>
         </w:numPr>
-      </w:pPr>
-      <w:r>
-        <w:rPr>
-          <w:lang w:val="en-US"/>
-        </w:rPr>
-        <w:t>dodati upozorenje za stvaranje sobe bez imena ?</w:t>
+        <w:rPr>
+          <w:highlight w:val="red"/>
+        </w:rPr>
+      </w:pPr>
+      <w:proofErr w:type="spellStart"/>
+      <w:proofErr w:type="gramStart"/>
+      <w:r>
+        <w:rPr>
+          <w:highlight w:val="red"/>
+          <w:lang w:val="en-US"/>
+        </w:rPr>
+        <w:t>dodati</w:t>
+      </w:r>
+      <w:proofErr w:type="spellEnd"/>
+      <w:proofErr w:type="gramEnd"/>
+      <w:r>
+        <w:rPr>
+          <w:highlight w:val="red"/>
+          <w:lang w:val="en-US"/>
+        </w:rPr>
+        <w:t xml:space="preserve"> </w:t>
+      </w:r>
+      <w:proofErr w:type="spellStart"/>
+      <w:r>
+        <w:rPr>
+          <w:highlight w:val="red"/>
+          <w:lang w:val="en-US"/>
+        </w:rPr>
+        <w:t>upozorenje</w:t>
+      </w:r>
+      <w:proofErr w:type="spellEnd"/>
+      <w:r>
+        <w:rPr>
+          <w:highlight w:val="red"/>
+          <w:lang w:val="en-US"/>
+        </w:rPr>
+        <w:t xml:space="preserve"> </w:t>
+      </w:r>
+      <w:proofErr w:type="spellStart"/>
+      <w:r>
+        <w:rPr>
+          <w:highlight w:val="red"/>
+          <w:lang w:val="en-US"/>
+        </w:rPr>
+        <w:t>za</w:t>
+      </w:r>
+      <w:proofErr w:type="spellEnd"/>
+      <w:r>
+        <w:rPr>
+          <w:highlight w:val="red"/>
+          <w:lang w:val="en-US"/>
+        </w:rPr>
+        <w:t xml:space="preserve"> </w:t>
+      </w:r>
+      <w:proofErr w:type="spellStart"/>
+      <w:r>
+        <w:rPr>
+          <w:highlight w:val="red"/>
+          <w:lang w:val="en-US"/>
+        </w:rPr>
+        <w:t>stvaranje</w:t>
+      </w:r>
+      <w:proofErr w:type="spellEnd"/>
+      <w:r>
+        <w:rPr>
+          <w:highlight w:val="red"/>
+          <w:lang w:val="en-US"/>
+        </w:rPr>
+        <w:t xml:space="preserve"> </w:t>
+      </w:r>
+      <w:proofErr w:type="spellStart"/>
+      <w:r>
+        <w:rPr>
+          <w:highlight w:val="red"/>
+          <w:lang w:val="en-US"/>
+        </w:rPr>
+        <w:t>sobe</w:t>
+      </w:r>
+      <w:proofErr w:type="spellEnd"/>
+      <w:r>
+        <w:rPr>
+          <w:highlight w:val="red"/>
+          <w:lang w:val="en-US"/>
+        </w:rPr>
+        <w:t xml:space="preserve"> bez </w:t>
+      </w:r>
+      <w:proofErr w:type="spellStart"/>
+      <w:r>
+        <w:rPr>
+          <w:highlight w:val="red"/>
+          <w:lang w:val="en-US"/>
+        </w:rPr>
+        <w:t>imena</w:t>
+      </w:r>
+      <w:proofErr w:type="spellEnd"/>
+      <w:r>
+        <w:rPr>
+          <w:highlight w:val="red"/>
+          <w:lang w:val="en-US"/>
+        </w:rPr>
+        <w:t xml:space="preserve"> ?</w:t>
       </w:r>
     </w:p>
     <w:p>
@@ -606,19 +721,35 @@
           <w:ilvl w:val="0"/>
           <w:numId w:val="6"/>
         </w:numPr>
-      </w:pPr>
-      <w:r>
-        <w:rPr>
+        <w:rPr>
+          <w:highlight w:val="red"/>
+        </w:rPr>
+      </w:pPr>
+      <w:proofErr w:type="spellStart"/>
+      <w:r>
+        <w:rPr>
+          <w:highlight w:val="red"/>
           <w:lang w:val="en-US"/>
         </w:rPr>
         <w:t>dodati</w:t>
       </w:r>
-      <w:r>
-        <w:rPr>
-          <w:lang w:val="en-US"/>
-        </w:rPr>
-        <w:t xml:space="preserve"> buffove</w:t>
-      </w:r>
+      <w:proofErr w:type="spellEnd"/>
+      <w:r>
+        <w:rPr>
+          <w:highlight w:val="red"/>
+          <w:lang w:val="en-US"/>
+        </w:rPr>
+        <w:t xml:space="preserve"> </w:t>
+      </w:r>
+      <w:proofErr w:type="spellStart"/>
+      <w:r>
+        <w:rPr>
+          <w:highlight w:val="red"/>
+          <w:lang w:val="en-US"/>
+        </w:rPr>
+        <w:t>buffove</w:t>
+      </w:r>
+      <w:proofErr w:type="spellEnd"/>
     </w:p>
     <w:p>
       <w:pPr>
@@ -631,13 +762,50 @@
           <w:strike/>
         </w:rPr>
       </w:pPr>
+      <w:proofErr w:type="spellStart"/>
       <w:r>
         <w:rPr>
           <w:strike/>
           <w:lang w:val="en-US"/>
         </w:rPr>
-        <w:t>dodati kraj igre</w:t>
-      </w:r>
+        <w:lastRenderedPageBreak/>
+        <w:t>dodati</w:t>
+      </w:r>
+      <w:proofErr w:type="spellEnd"/>
+      <w:r>
+        <w:rPr>
+          <w:strike/>
+          <w:lang w:val="en-US"/>
+        </w:rPr>
+        <w:t xml:space="preserve"> </w:t>
+      </w:r>
+      <w:proofErr w:type="spellStart"/>
+      <w:r>
+        <w:rPr>
+          <w:strike/>
+          <w:lang w:val="en-US"/>
+        </w:rPr>
+        <w:t>kraj</w:t>
+      </w:r>
+      <w:proofErr w:type="spellEnd"/>
+      <w:r>
+        <w:rPr>
+          <w:strike/>
+          <w:lang w:val="en-US"/>
+        </w:rPr>
+        <w:t xml:space="preserve"> </w:t>
+      </w:r>
+      <w:proofErr w:type="spellStart"/>
+      <w:r>
+        <w:rPr>
+          <w:strike/>
+          <w:lang w:val="en-US"/>
+        </w:rPr>
+        <w:t>igre</w:t>
+      </w:r>
+      <w:bookmarkStart w:id="0" w:name="_GoBack"/>
+      <w:bookmarkEnd w:id="0"/>
+      <w:proofErr w:type="spellEnd"/>
     </w:p>
     <w:p>
       <w:pPr>
@@ -647,12 +815,42 @@
           <w:numId w:val="6"/>
         </w:numPr>
       </w:pPr>
-      <w:r>
-        <w:rPr>
-          <w:lang w:val="en-US"/>
-        </w:rPr>
-        <w:t>dodati vertikalne enemyje</w:t>
-      </w:r>
+      <w:proofErr w:type="spellStart"/>
+      <w:r>
+        <w:rPr>
+          <w:lang w:val="en-US"/>
+        </w:rPr>
+        <w:t>dodati</w:t>
+      </w:r>
+      <w:proofErr w:type="spellEnd"/>
+      <w:r>
+        <w:rPr>
+          <w:lang w:val="en-US"/>
+        </w:rPr>
+        <w:t xml:space="preserve"> </w:t>
+      </w:r>
+      <w:proofErr w:type="spellStart"/>
+      <w:r>
+        <w:rPr>
+          <w:lang w:val="en-US"/>
+        </w:rPr>
+        <w:t>vertikalne</w:t>
+      </w:r>
+      <w:proofErr w:type="spellEnd"/>
+      <w:r>
+        <w:rPr>
+          <w:lang w:val="en-US"/>
+        </w:rPr>
+        <w:t xml:space="preserve"> </w:t>
+      </w:r>
+      <w:proofErr w:type="spellStart"/>
+      <w:r>
+        <w:rPr>
+          <w:lang w:val="en-US"/>
+        </w:rPr>
+        <w:t>enemyje</w:t>
+      </w:r>
+      <w:proofErr w:type="spellEnd"/>
     </w:p>
     <w:p>
       <w:pPr>
@@ -663,7 +861,9 @@
         </w:numPr>
       </w:pPr>
       <w:r>
-        <w:lastRenderedPageBreak/>
+        <w:rPr>
+          <w:highlight w:val="red"/>
+        </w:rPr>
         <w:t>broj igrača ne radi</w:t>
       </w:r>
     </w:p>
@@ -674,12 +874,16 @@
           <w:ilvl w:val="0"/>
           <w:numId w:val="6"/>
         </w:numPr>
-      </w:pPr>
-      <w:r>
+        <w:rPr>
+          <w:strike/>
+        </w:rPr>
+      </w:pPr>
+      <w:r>
+        <w:rPr>
+          <w:strike/>
+        </w:rPr>
         <w:t>sinkronizirati timer na serveru a ne lokalno</w:t>
       </w:r>
-      <w:bookmarkStart w:id="0" w:name="_GoBack"/>
-      <w:bookmarkEnd w:id="0"/>
     </w:p>
     <w:p>
       <w:pPr>
@@ -688,12 +892,105 @@
           <w:ilvl w:val="0"/>
           <w:numId w:val="6"/>
         </w:numPr>
-      </w:pPr>
-      <w:r>
-        <w:rPr>
-          <w:lang w:val="en-US"/>
-        </w:rPr>
-        <w:t>provjeriti za broj enemyja 1 da se spawna samo 1</w:t>
+        <w:rPr>
+          <w:highlight w:val="red"/>
+        </w:rPr>
+      </w:pPr>
+      <w:proofErr w:type="spellStart"/>
+      <w:r>
+        <w:rPr>
+          <w:highlight w:val="red"/>
+          <w:lang w:val="en-US"/>
+        </w:rPr>
+        <w:t>provjeriti</w:t>
+      </w:r>
+      <w:proofErr w:type="spellEnd"/>
+      <w:r>
+        <w:rPr>
+          <w:highlight w:val="red"/>
+          <w:lang w:val="en-US"/>
+        </w:rPr>
+        <w:t xml:space="preserve"> </w:t>
+      </w:r>
+      <w:proofErr w:type="spellStart"/>
+      <w:r>
+        <w:rPr>
+          <w:highlight w:val="red"/>
+          <w:lang w:val="en-US"/>
+        </w:rPr>
+        <w:t>za</w:t>
+      </w:r>
+      <w:proofErr w:type="spellEnd"/>
+      <w:r>
+        <w:rPr>
+          <w:highlight w:val="red"/>
+          <w:lang w:val="en-US"/>
+        </w:rPr>
+        <w:t xml:space="preserve"> </w:t>
+      </w:r>
+      <w:proofErr w:type="spellStart"/>
+      <w:r>
+        <w:rPr>
+          <w:highlight w:val="red"/>
+          <w:lang w:val="en-US"/>
+        </w:rPr>
+        <w:t>broj</w:t>
+      </w:r>
+      <w:proofErr w:type="spellEnd"/>
+      <w:r>
+        <w:rPr>
+          <w:highlight w:val="red"/>
+          <w:lang w:val="en-US"/>
+        </w:rPr>
+        <w:t xml:space="preserve"> </w:t>
+      </w:r>
+      <w:proofErr w:type="spellStart"/>
+      <w:r>
+        <w:rPr>
+          <w:highlight w:val="red"/>
+          <w:lang w:val="en-US"/>
+        </w:rPr>
+        <w:t>enemyja</w:t>
+      </w:r>
+      <w:proofErr w:type="spellEnd"/>
+      <w:r>
+        <w:rPr>
+          <w:highlight w:val="red"/>
+          <w:lang w:val="en-US"/>
+        </w:rPr>
+        <w:t xml:space="preserve"> 1 da se </w:t>
+      </w:r>
+      <w:proofErr w:type="spellStart"/>
+      <w:r>
+        <w:rPr>
+          <w:highlight w:val="red"/>
+          <w:lang w:val="en-US"/>
+        </w:rPr>
+        <w:t>spawna</w:t>
+      </w:r>
+      <w:proofErr w:type="spellEnd"/>
+      <w:r>
+        <w:rPr>
+          <w:highlight w:val="red"/>
+          <w:lang w:val="en-US"/>
+        </w:rPr>
+        <w:t xml:space="preserve"> </w:t>
+      </w:r>
+      <w:proofErr w:type="spellStart"/>
+      <w:r>
+        <w:rPr>
+          <w:highlight w:val="red"/>
+          <w:lang w:val="en-US"/>
+        </w:rPr>
+        <w:t>samo</w:t>
+      </w:r>
+      <w:proofErr w:type="spellEnd"/>
+      <w:r>
+        <w:rPr>
+          <w:highlight w:val="red"/>
+          <w:lang w:val="en-US"/>
+        </w:rPr>
+        <w:t xml:space="preserve"> 1</w:t>
       </w:r>
     </w:p>
     <w:sectPr>

</xml_diff>

<commit_message>
change personal word doc
</commit_message>
<xml_diff>
--- a/Ideja za multiplayer igricu za završni rad.docx
+++ b/Ideja za multiplayer igricu za završni rad.docx
@@ -240,12 +240,12 @@
           <w:numId w:val="3"/>
         </w:numPr>
         <w:rPr>
-          <w:highlight w:val="yellow"/>
-        </w:rPr>
-      </w:pPr>
-      <w:r>
-        <w:rPr>
-          <w:highlight w:val="yellow"/>
+          <w:highlight w:val="green"/>
+        </w:rPr>
+      </w:pPr>
+      <w:r>
+        <w:rPr>
+          <w:highlight w:val="green"/>
         </w:rPr>
         <w:t>na njoj se random spawnaju enemyji</w:t>
       </w:r>
@@ -258,18 +258,18 @@
           <w:numId w:val="3"/>
         </w:numPr>
         <w:rPr>
-          <w:highlight w:val="red"/>
-        </w:rPr>
-      </w:pPr>
-      <w:r>
-        <w:rPr>
-          <w:highlight w:val="red"/>
+          <w:highlight w:val="green"/>
+        </w:rPr>
+      </w:pPr>
+      <w:r>
+        <w:rPr>
+          <w:highlight w:val="green"/>
         </w:rPr>
         <w:t xml:space="preserve">na njoj se spawnaju </w:t>
       </w:r>
       <w:r>
         <w:rPr>
-          <w:highlight w:val="red"/>
+          <w:highlight w:val="green"/>
         </w:rPr>
         <w:t>neki buffovi?</w:t>
       </w:r>
@@ -548,6 +548,14 @@
         </w:rPr>
         <w:t>hardkodiranje servera ne pomaže sa problemom kad se sobe ne vide između builda i editora</w:t>
       </w:r>
+      <w:r>
+        <w:rPr>
+          <w:highlight w:val="red"/>
+        </w:rPr>
+        <w:t xml:space="preserve"> – hardkodirati na drugom mjestu!</w:t>
+      </w:r>
+      <w:bookmarkStart w:id="0" w:name="_GoBack"/>
+      <w:bookmarkEnd w:id="0"/>
     </w:p>
     <w:p>
       <w:pPr>
@@ -722,21 +730,22 @@
           <w:numId w:val="6"/>
         </w:numPr>
         <w:rPr>
-          <w:highlight w:val="red"/>
+          <w:strike/>
         </w:rPr>
       </w:pPr>
       <w:proofErr w:type="spellStart"/>
       <w:r>
         <w:rPr>
-          <w:highlight w:val="red"/>
-          <w:lang w:val="en-US"/>
-        </w:rPr>
+          <w:strike/>
+          <w:lang w:val="en-US"/>
+        </w:rPr>
+        <w:lastRenderedPageBreak/>
         <w:t>dodati</w:t>
       </w:r>
       <w:proofErr w:type="spellEnd"/>
       <w:r>
         <w:rPr>
-          <w:highlight w:val="red"/>
+          <w:strike/>
           <w:lang w:val="en-US"/>
         </w:rPr>
         <w:t xml:space="preserve"> </w:t>
@@ -744,7 +753,7 @@
       <w:proofErr w:type="spellStart"/>
       <w:r>
         <w:rPr>
-          <w:highlight w:val="red"/>
+          <w:strike/>
           <w:lang w:val="en-US"/>
         </w:rPr>
         <w:t>buffove</w:t>
@@ -768,7 +777,6 @@
           <w:strike/>
           <w:lang w:val="en-US"/>
         </w:rPr>
-        <w:lastRenderedPageBreak/>
         <w:t>dodati</w:t>
       </w:r>
       <w:proofErr w:type="spellEnd"/>
@@ -803,8 +811,6 @@
         </w:rPr>
         <w:t>igre</w:t>
       </w:r>
-      <w:bookmarkStart w:id="0" w:name="_GoBack"/>
-      <w:bookmarkEnd w:id="0"/>
       <w:proofErr w:type="spellEnd"/>
     </w:p>
     <w:p>
@@ -893,13 +899,13 @@
           <w:numId w:val="6"/>
         </w:numPr>
         <w:rPr>
-          <w:highlight w:val="red"/>
+          <w:strike/>
         </w:rPr>
       </w:pPr>
       <w:proofErr w:type="spellStart"/>
       <w:r>
         <w:rPr>
-          <w:highlight w:val="red"/>
+          <w:strike/>
           <w:lang w:val="en-US"/>
         </w:rPr>
         <w:t>provjeriti</w:t>
@@ -907,7 +913,7 @@
       <w:proofErr w:type="spellEnd"/>
       <w:r>
         <w:rPr>
-          <w:highlight w:val="red"/>
+          <w:strike/>
           <w:lang w:val="en-US"/>
         </w:rPr>
         <w:t xml:space="preserve"> </w:t>
@@ -915,7 +921,7 @@
       <w:proofErr w:type="spellStart"/>
       <w:r>
         <w:rPr>
-          <w:highlight w:val="red"/>
+          <w:strike/>
           <w:lang w:val="en-US"/>
         </w:rPr>
         <w:t>za</w:t>
@@ -923,7 +929,7 @@
       <w:proofErr w:type="spellEnd"/>
       <w:r>
         <w:rPr>
-          <w:highlight w:val="red"/>
+          <w:strike/>
           <w:lang w:val="en-US"/>
         </w:rPr>
         <w:t xml:space="preserve"> </w:t>
@@ -931,7 +937,7 @@
       <w:proofErr w:type="spellStart"/>
       <w:r>
         <w:rPr>
-          <w:highlight w:val="red"/>
+          <w:strike/>
           <w:lang w:val="en-US"/>
         </w:rPr>
         <w:t>broj</w:t>
@@ -939,7 +945,7 @@
       <w:proofErr w:type="spellEnd"/>
       <w:r>
         <w:rPr>
-          <w:highlight w:val="red"/>
+          <w:strike/>
           <w:lang w:val="en-US"/>
         </w:rPr>
         <w:t xml:space="preserve"> </w:t>
@@ -947,7 +953,7 @@
       <w:proofErr w:type="spellStart"/>
       <w:r>
         <w:rPr>
-          <w:highlight w:val="red"/>
+          <w:strike/>
           <w:lang w:val="en-US"/>
         </w:rPr>
         <w:t>enemyja</w:t>
@@ -955,7 +961,7 @@
       <w:proofErr w:type="spellEnd"/>
       <w:r>
         <w:rPr>
-          <w:highlight w:val="red"/>
+          <w:strike/>
           <w:lang w:val="en-US"/>
         </w:rPr>
         <w:t xml:space="preserve"> 1 da se </w:t>
@@ -963,7 +969,7 @@
       <w:proofErr w:type="spellStart"/>
       <w:r>
         <w:rPr>
-          <w:highlight w:val="red"/>
+          <w:strike/>
           <w:lang w:val="en-US"/>
         </w:rPr>
         <w:t>spawna</w:t>
@@ -971,7 +977,7 @@
       <w:proofErr w:type="spellEnd"/>
       <w:r>
         <w:rPr>
-          <w:highlight w:val="red"/>
+          <w:strike/>
           <w:lang w:val="en-US"/>
         </w:rPr>
         <w:t xml:space="preserve"> </w:t>
@@ -979,7 +985,7 @@
       <w:proofErr w:type="spellStart"/>
       <w:r>
         <w:rPr>
-          <w:highlight w:val="red"/>
+          <w:strike/>
           <w:lang w:val="en-US"/>
         </w:rPr>
         <w:t>samo</w:t>
@@ -987,7 +993,7 @@
       <w:proofErr w:type="spellEnd"/>
       <w:r>
         <w:rPr>
-          <w:highlight w:val="red"/>
+          <w:strike/>
           <w:lang w:val="en-US"/>
         </w:rPr>
         <w:t xml:space="preserve"> 1</w:t>

</xml_diff>